<commit_message>
Identifie Dynamic and ComponentsI
</commit_message>
<xml_diff>
--- a/Component_Dynamic_data.docx
+++ b/Component_Dynamic_data.docx
@@ -13,7 +13,16 @@
     <w:p/>
     <w:p>
       <w:r>
-        <w:t>In the screen shots of our application’s pages below, Dynamic Data are marked with red and components are marked with blue marker.</w:t>
+        <w:t>In the screen shots of our application’s pages below, components are marked with blue marker.</w:t>
+      </w:r>
+      <w:r>
+        <w:t xml:space="preserve"> All of our </w:t>
+      </w:r>
+      <w:r>
+        <w:t xml:space="preserve">editable </w:t>
+      </w:r>
+      <w:r>
+        <w:t>input fields are dynamic.</w:t>
       </w:r>
     </w:p>
     <w:p>
@@ -21,13 +30,163 @@
         <w:pStyle w:val="Heading2"/>
       </w:pPr>
       <w:r>
+        <w:rPr>
+          <w:noProof/>
+        </w:rPr>
+        <mc:AlternateContent>
+          <mc:Choice Requires="wps">
+            <w:drawing>
+              <wp:anchor distT="0" distB="0" distL="114300" distR="114300" simplePos="0" relativeHeight="251670528" behindDoc="0" locked="0" layoutInCell="1" allowOverlap="1" wp14:anchorId="13BB9643" wp14:editId="42E71F25">
+                <wp:simplePos x="0" y="0"/>
+                <wp:positionH relativeFrom="column">
+                  <wp:posOffset>-78921</wp:posOffset>
+                </wp:positionH>
+                <wp:positionV relativeFrom="paragraph">
+                  <wp:posOffset>217985</wp:posOffset>
+                </wp:positionV>
+                <wp:extent cx="5903258" cy="569505"/>
+                <wp:effectExtent l="19050" t="19050" r="21590" b="21590"/>
+                <wp:wrapNone/>
+                <wp:docPr id="22" name="Rectangle: Rounded Corners 22"/>
+                <wp:cNvGraphicFramePr/>
+                <a:graphic xmlns:a="http://schemas.openxmlformats.org/drawingml/2006/main">
+                  <a:graphicData uri="http://schemas.microsoft.com/office/word/2010/wordprocessingShape">
+                    <wps:wsp>
+                      <wps:cNvSpPr/>
+                      <wps:spPr>
+                        <a:xfrm>
+                          <a:off x="0" y="0"/>
+                          <a:ext cx="5903258" cy="569505"/>
+                        </a:xfrm>
+                        <a:prstGeom prst="roundRect">
+                          <a:avLst/>
+                        </a:prstGeom>
+                        <a:noFill/>
+                        <a:ln w="28575"/>
+                      </wps:spPr>
+                      <wps:style>
+                        <a:lnRef idx="2">
+                          <a:schemeClr val="accent1">
+                            <a:shade val="50000"/>
+                          </a:schemeClr>
+                        </a:lnRef>
+                        <a:fillRef idx="1">
+                          <a:schemeClr val="accent1"/>
+                        </a:fillRef>
+                        <a:effectRef idx="0">
+                          <a:schemeClr val="accent1"/>
+                        </a:effectRef>
+                        <a:fontRef idx="minor">
+                          <a:schemeClr val="lt1"/>
+                        </a:fontRef>
+                      </wps:style>
+                      <wps:bodyPr rot="0" spcFirstLastPara="0" vertOverflow="overflow" horzOverflow="overflow" vert="horz" wrap="square" lIns="91440" tIns="45720" rIns="91440" bIns="45720" numCol="1" spcCol="0" rtlCol="0" fromWordArt="0" anchor="ctr" anchorCtr="0" forceAA="0" compatLnSpc="1">
+                        <a:prstTxWarp prst="textNoShape">
+                          <a:avLst/>
+                        </a:prstTxWarp>
+                        <a:noAutofit/>
+                      </wps:bodyPr>
+                    </wps:wsp>
+                  </a:graphicData>
+                </a:graphic>
+                <wp14:sizeRelV relativeFrom="margin">
+                  <wp14:pctHeight>0</wp14:pctHeight>
+                </wp14:sizeRelV>
+              </wp:anchor>
+            </w:drawing>
+          </mc:Choice>
+          <mc:Fallback>
+            <w:pict>
+              <v:roundrect w14:anchorId="17D75428" id="Rectangle: Rounded Corners 22" o:spid="_x0000_s1026" style="position:absolute;margin-left:-6.2pt;margin-top:17.15pt;width:464.8pt;height:44.85pt;z-index:251670528;visibility:visible;mso-wrap-style:square;mso-height-percent:0;mso-wrap-distance-left:9pt;mso-wrap-distance-top:0;mso-wrap-distance-right:9pt;mso-wrap-distance-bottom:0;mso-position-horizontal:absolute;mso-position-horizontal-relative:text;mso-position-vertical:absolute;mso-position-vertical-relative:text;mso-height-percent:0;mso-height-relative:margin;v-text-anchor:middle" arcsize="10923f" o:gfxdata="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" filled="f" strokecolor="#1f3763 [1604]" strokeweight="2.25pt">
+                <v:stroke joinstyle="miter"/>
+              </v:roundrect>
+            </w:pict>
+          </mc:Fallback>
+        </mc:AlternateContent>
+      </w:r>
+      <w:r>
         <w:t>1)Landing</w:t>
       </w:r>
     </w:p>
     <w:p>
       <w:r>
+        <w:rPr>
+          <w:noProof/>
+        </w:rPr>
+        <mc:AlternateContent>
+          <mc:Choice Requires="wps">
+            <w:drawing>
+              <wp:anchor distT="0" distB="0" distL="114300" distR="114300" simplePos="0" relativeHeight="251671552" behindDoc="0" locked="0" layoutInCell="1" allowOverlap="1" wp14:anchorId="5CFFF87D" wp14:editId="103C5184">
+                <wp:simplePos x="0" y="0"/>
+                <wp:positionH relativeFrom="column">
+                  <wp:posOffset>-251012</wp:posOffset>
+                </wp:positionH>
+                <wp:positionV relativeFrom="paragraph">
+                  <wp:posOffset>2766434</wp:posOffset>
+                </wp:positionV>
+                <wp:extent cx="6185647" cy="770964"/>
+                <wp:effectExtent l="19050" t="19050" r="24765" b="10160"/>
+                <wp:wrapNone/>
+                <wp:docPr id="23" name="Rectangle: Rounded Corners 23"/>
+                <wp:cNvGraphicFramePr/>
+                <a:graphic xmlns:a="http://schemas.openxmlformats.org/drawingml/2006/main">
+                  <a:graphicData uri="http://schemas.microsoft.com/office/word/2010/wordprocessingShape">
+                    <wps:wsp>
+                      <wps:cNvSpPr/>
+                      <wps:spPr>
+                        <a:xfrm>
+                          <a:off x="0" y="0"/>
+                          <a:ext cx="6185647" cy="770964"/>
+                        </a:xfrm>
+                        <a:prstGeom prst="roundRect">
+                          <a:avLst/>
+                        </a:prstGeom>
+                        <a:noFill/>
+                        <a:ln w="28575"/>
+                      </wps:spPr>
+                      <wps:style>
+                        <a:lnRef idx="2">
+                          <a:schemeClr val="accent1">
+                            <a:shade val="50000"/>
+                          </a:schemeClr>
+                        </a:lnRef>
+                        <a:fillRef idx="1">
+                          <a:schemeClr val="accent1"/>
+                        </a:fillRef>
+                        <a:effectRef idx="0">
+                          <a:schemeClr val="accent1"/>
+                        </a:effectRef>
+                        <a:fontRef idx="minor">
+                          <a:schemeClr val="lt1"/>
+                        </a:fontRef>
+                      </wps:style>
+                      <wps:bodyPr rot="0" spcFirstLastPara="0" vertOverflow="overflow" horzOverflow="overflow" vert="horz" wrap="square" lIns="91440" tIns="45720" rIns="91440" bIns="45720" numCol="1" spcCol="0" rtlCol="0" fromWordArt="0" anchor="ctr" anchorCtr="0" forceAA="0" compatLnSpc="1">
+                        <a:prstTxWarp prst="textNoShape">
+                          <a:avLst/>
+                        </a:prstTxWarp>
+                        <a:noAutofit/>
+                      </wps:bodyPr>
+                    </wps:wsp>
+                  </a:graphicData>
+                </a:graphic>
+              </wp:anchor>
+            </w:drawing>
+          </mc:Choice>
+          <mc:Fallback>
+            <w:pict>
+              <v:roundrect w14:anchorId="58FE8E8B" id="Rectangle: Rounded Corners 23" o:spid="_x0000_s1026" style="position:absolute;margin-left:-19.75pt;margin-top:217.85pt;width:487.05pt;height:60.7pt;z-index:251671552;visibility:visible;mso-wrap-style:square;mso-wrap-distance-left:9pt;mso-wrap-distance-top:0;mso-wrap-distance-right:9pt;mso-wrap-distance-bottom:0;mso-position-horizontal:absolute;mso-position-horizontal-relative:text;mso-position-vertical:absolute;mso-position-vertical-relative:text;v-text-anchor:middle" arcsize="10923f" o:gfxdata="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" filled="f" strokecolor="#1f3763 [1604]" strokeweight="2.25pt">
+                <v:stroke joinstyle="miter"/>
+              </v:roundrect>
+            </w:pict>
+          </mc:Fallback>
+        </mc:AlternateContent>
+      </w:r>
+      <w:r>
+        <w:rPr>
+          <w:noProof/>
+        </w:rPr>
         <w:drawing>
-          <wp:inline distT="0" distB="0" distL="0" distR="0" wp14:anchorId="21792521" wp14:editId="17ACDDA5">
+          <wp:inline distT="0" distB="0" distL="0" distR="0" wp14:anchorId="21792521" wp14:editId="161E17BE">
             <wp:extent cx="5742971" cy="3248025"/>
             <wp:effectExtent l="0" t="0" r="0" b="0"/>
             <wp:docPr id="1" name="Picture 1"/>
@@ -81,8 +240,89 @@
     </w:p>
     <w:p>
       <w:r>
+        <w:rPr>
+          <w:noProof/>
+        </w:rPr>
+        <mc:AlternateContent>
+          <mc:Choice Requires="wps">
+            <w:drawing>
+              <wp:anchor distT="0" distB="0" distL="114300" distR="114300" simplePos="0" relativeHeight="251673600" behindDoc="0" locked="0" layoutInCell="1" allowOverlap="1" wp14:anchorId="4594BD5A" wp14:editId="6EE1A0F9">
+                <wp:simplePos x="0" y="0"/>
+                <wp:positionH relativeFrom="column">
+                  <wp:posOffset>322729</wp:posOffset>
+                </wp:positionH>
+                <wp:positionV relativeFrom="paragraph">
+                  <wp:posOffset>461533</wp:posOffset>
+                </wp:positionV>
+                <wp:extent cx="4239970" cy="1079126"/>
+                <wp:effectExtent l="19050" t="19050" r="27305" b="26035"/>
+                <wp:wrapNone/>
+                <wp:docPr id="25" name="Rectangle: Rounded Corners 25"/>
+                <wp:cNvGraphicFramePr/>
+                <a:graphic xmlns:a="http://schemas.openxmlformats.org/drawingml/2006/main">
+                  <a:graphicData uri="http://schemas.microsoft.com/office/word/2010/wordprocessingShape">
+                    <wps:wsp>
+                      <wps:cNvSpPr/>
+                      <wps:spPr>
+                        <a:xfrm>
+                          <a:off x="0" y="0"/>
+                          <a:ext cx="4239970" cy="1079126"/>
+                        </a:xfrm>
+                        <a:prstGeom prst="roundRect">
+                          <a:avLst/>
+                        </a:prstGeom>
+                        <a:noFill/>
+                        <a:ln w="28575"/>
+                      </wps:spPr>
+                      <wps:style>
+                        <a:lnRef idx="2">
+                          <a:schemeClr val="accent1">
+                            <a:shade val="50000"/>
+                          </a:schemeClr>
+                        </a:lnRef>
+                        <a:fillRef idx="1">
+                          <a:schemeClr val="accent1"/>
+                        </a:fillRef>
+                        <a:effectRef idx="0">
+                          <a:schemeClr val="accent1"/>
+                        </a:effectRef>
+                        <a:fontRef idx="minor">
+                          <a:schemeClr val="lt1"/>
+                        </a:fontRef>
+                      </wps:style>
+                      <wps:bodyPr rot="0" spcFirstLastPara="0" vertOverflow="overflow" horzOverflow="overflow" vert="horz" wrap="square" lIns="91440" tIns="45720" rIns="91440" bIns="45720" numCol="1" spcCol="0" rtlCol="0" fromWordArt="0" anchor="ctr" anchorCtr="0" forceAA="0" compatLnSpc="1">
+                        <a:prstTxWarp prst="textNoShape">
+                          <a:avLst/>
+                        </a:prstTxWarp>
+                        <a:noAutofit/>
+                      </wps:bodyPr>
+                    </wps:wsp>
+                  </a:graphicData>
+                </a:graphic>
+                <wp14:sizeRelH relativeFrom="margin">
+                  <wp14:pctWidth>0</wp14:pctWidth>
+                </wp14:sizeRelH>
+                <wp14:sizeRelV relativeFrom="margin">
+                  <wp14:pctHeight>0</wp14:pctHeight>
+                </wp14:sizeRelV>
+              </wp:anchor>
+            </w:drawing>
+          </mc:Choice>
+          <mc:Fallback>
+            <w:pict>
+              <v:roundrect w14:anchorId="52AAA3CF" id="Rectangle: Rounded Corners 25" o:spid="_x0000_s1026" style="position:absolute;margin-left:25.4pt;margin-top:36.35pt;width:333.85pt;height:84.95pt;z-index:251673600;visibility:visible;mso-wrap-style:square;mso-width-percent:0;mso-height-percent:0;mso-wrap-distance-left:9pt;mso-wrap-distance-top:0;mso-wrap-distance-right:9pt;mso-wrap-distance-bottom:0;mso-position-horizontal:absolute;mso-position-horizontal-relative:text;mso-position-vertical:absolute;mso-position-vertical-relative:text;mso-width-percent:0;mso-height-percent:0;mso-width-relative:margin;mso-height-relative:margin;v-text-anchor:middle" arcsize="10923f" o:gfxdata="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" filled="f" strokecolor="#1f3763 [1604]" strokeweight="2.25pt">
+                <v:stroke joinstyle="miter"/>
+              </v:roundrect>
+            </w:pict>
+          </mc:Fallback>
+        </mc:AlternateContent>
+      </w:r>
+      <w:r>
+        <w:rPr>
+          <w:noProof/>
+        </w:rPr>
         <w:drawing>
-          <wp:inline distT="0" distB="0" distL="0" distR="0" wp14:anchorId="32720C4F" wp14:editId="1275CE78">
+          <wp:inline distT="0" distB="0" distL="0" distR="0" wp14:anchorId="32720C4F" wp14:editId="46B50025">
             <wp:extent cx="5731510" cy="3372696"/>
             <wp:effectExtent l="0" t="0" r="2540" b="0"/>
             <wp:docPr id="3" name="Picture 3"/>
@@ -136,8 +376,161 @@
     </w:p>
     <w:p>
       <w:r>
+        <w:rPr>
+          <w:noProof/>
+        </w:rPr>
+        <mc:AlternateContent>
+          <mc:Choice Requires="wps">
+            <w:drawing>
+              <wp:anchor distT="0" distB="0" distL="114300" distR="114300" simplePos="0" relativeHeight="251667456" behindDoc="0" locked="0" layoutInCell="1" allowOverlap="1" wp14:anchorId="7E3FF4C4" wp14:editId="65ED964B">
+                <wp:simplePos x="0" y="0"/>
+                <wp:positionH relativeFrom="column">
+                  <wp:posOffset>234203</wp:posOffset>
+                </wp:positionH>
+                <wp:positionV relativeFrom="paragraph">
+                  <wp:posOffset>1769633</wp:posOffset>
+                </wp:positionV>
+                <wp:extent cx="5229860" cy="1021752"/>
+                <wp:effectExtent l="19050" t="19050" r="27940" b="26035"/>
+                <wp:wrapNone/>
+                <wp:docPr id="20" name="Rectangle: Rounded Corners 20"/>
+                <wp:cNvGraphicFramePr/>
+                <a:graphic xmlns:a="http://schemas.openxmlformats.org/drawingml/2006/main">
+                  <a:graphicData uri="http://schemas.microsoft.com/office/word/2010/wordprocessingShape">
+                    <wps:wsp>
+                      <wps:cNvSpPr/>
+                      <wps:spPr>
+                        <a:xfrm>
+                          <a:off x="0" y="0"/>
+                          <a:ext cx="5229860" cy="1021752"/>
+                        </a:xfrm>
+                        <a:prstGeom prst="roundRect">
+                          <a:avLst/>
+                        </a:prstGeom>
+                        <a:noFill/>
+                        <a:ln w="28575"/>
+                      </wps:spPr>
+                      <wps:style>
+                        <a:lnRef idx="2">
+                          <a:schemeClr val="accent1">
+                            <a:shade val="50000"/>
+                          </a:schemeClr>
+                        </a:lnRef>
+                        <a:fillRef idx="1">
+                          <a:schemeClr val="accent1"/>
+                        </a:fillRef>
+                        <a:effectRef idx="0">
+                          <a:schemeClr val="accent1"/>
+                        </a:effectRef>
+                        <a:fontRef idx="minor">
+                          <a:schemeClr val="lt1"/>
+                        </a:fontRef>
+                      </wps:style>
+                      <wps:bodyPr rot="0" spcFirstLastPara="0" vertOverflow="overflow" horzOverflow="overflow" vert="horz" wrap="square" lIns="91440" tIns="45720" rIns="91440" bIns="45720" numCol="1" spcCol="0" rtlCol="0" fromWordArt="0" anchor="ctr" anchorCtr="0" forceAA="0" compatLnSpc="1">
+                        <a:prstTxWarp prst="textNoShape">
+                          <a:avLst/>
+                        </a:prstTxWarp>
+                        <a:noAutofit/>
+                      </wps:bodyPr>
+                    </wps:wsp>
+                  </a:graphicData>
+                </a:graphic>
+                <wp14:sizeRelV relativeFrom="margin">
+                  <wp14:pctHeight>0</wp14:pctHeight>
+                </wp14:sizeRelV>
+              </wp:anchor>
+            </w:drawing>
+          </mc:Choice>
+          <mc:Fallback>
+            <w:pict>
+              <v:roundrect w14:anchorId="13DC2B9F" id="Rectangle: Rounded Corners 20" o:spid="_x0000_s1026" style="position:absolute;margin-left:18.45pt;margin-top:139.35pt;width:411.8pt;height:80.45pt;z-index:251667456;visibility:visible;mso-wrap-style:square;mso-height-percent:0;mso-wrap-distance-left:9pt;mso-wrap-distance-top:0;mso-wrap-distance-right:9pt;mso-wrap-distance-bottom:0;mso-position-horizontal:absolute;mso-position-horizontal-relative:text;mso-position-vertical:absolute;mso-position-vertical-relative:text;mso-height-percent:0;mso-height-relative:margin;v-text-anchor:middle" arcsize="10923f" o:gfxdata="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" filled="f" strokecolor="#1f3763 [1604]" strokeweight="2.25pt">
+                <v:stroke joinstyle="miter"/>
+              </v:roundrect>
+            </w:pict>
+          </mc:Fallback>
+        </mc:AlternateContent>
+      </w:r>
+      <w:r>
+        <w:rPr>
+          <w:noProof/>
+        </w:rPr>
+        <mc:AlternateContent>
+          <mc:Choice Requires="wps">
+            <w:drawing>
+              <wp:anchor distT="0" distB="0" distL="114300" distR="114300" simplePos="0" relativeHeight="251669504" behindDoc="0" locked="0" layoutInCell="1" allowOverlap="1" wp14:anchorId="008451E5" wp14:editId="53FBBF96">
+                <wp:simplePos x="0" y="0"/>
+                <wp:positionH relativeFrom="column">
+                  <wp:posOffset>234203</wp:posOffset>
+                </wp:positionH>
+                <wp:positionV relativeFrom="paragraph">
+                  <wp:posOffset>2797212</wp:posOffset>
+                </wp:positionV>
+                <wp:extent cx="5230010" cy="568139"/>
+                <wp:effectExtent l="19050" t="19050" r="27940" b="22860"/>
+                <wp:wrapNone/>
+                <wp:docPr id="21" name="Rectangle: Rounded Corners 21"/>
+                <wp:cNvGraphicFramePr/>
+                <a:graphic xmlns:a="http://schemas.openxmlformats.org/drawingml/2006/main">
+                  <a:graphicData uri="http://schemas.microsoft.com/office/word/2010/wordprocessingShape">
+                    <wps:wsp>
+                      <wps:cNvSpPr/>
+                      <wps:spPr>
+                        <a:xfrm>
+                          <a:off x="0" y="0"/>
+                          <a:ext cx="5230010" cy="568139"/>
+                        </a:xfrm>
+                        <a:prstGeom prst="roundRect">
+                          <a:avLst/>
+                        </a:prstGeom>
+                        <a:noFill/>
+                        <a:ln w="28575"/>
+                      </wps:spPr>
+                      <wps:style>
+                        <a:lnRef idx="2">
+                          <a:schemeClr val="accent1">
+                            <a:shade val="50000"/>
+                          </a:schemeClr>
+                        </a:lnRef>
+                        <a:fillRef idx="1">
+                          <a:schemeClr val="accent1"/>
+                        </a:fillRef>
+                        <a:effectRef idx="0">
+                          <a:schemeClr val="accent1"/>
+                        </a:effectRef>
+                        <a:fontRef idx="minor">
+                          <a:schemeClr val="lt1"/>
+                        </a:fontRef>
+                      </wps:style>
+                      <wps:bodyPr rot="0" spcFirstLastPara="0" vertOverflow="overflow" horzOverflow="overflow" vert="horz" wrap="square" lIns="91440" tIns="45720" rIns="91440" bIns="45720" numCol="1" spcCol="0" rtlCol="0" fromWordArt="0" anchor="ctr" anchorCtr="0" forceAA="0" compatLnSpc="1">
+                        <a:prstTxWarp prst="textNoShape">
+                          <a:avLst/>
+                        </a:prstTxWarp>
+                        <a:noAutofit/>
+                      </wps:bodyPr>
+                    </wps:wsp>
+                  </a:graphicData>
+                </a:graphic>
+                <wp14:sizeRelV relativeFrom="margin">
+                  <wp14:pctHeight>0</wp14:pctHeight>
+                </wp14:sizeRelV>
+              </wp:anchor>
+            </w:drawing>
+          </mc:Choice>
+          <mc:Fallback>
+            <w:pict>
+              <v:roundrect w14:anchorId="7B0325C7" id="Rectangle: Rounded Corners 21" o:spid="_x0000_s1026" style="position:absolute;margin-left:18.45pt;margin-top:220.25pt;width:411.8pt;height:44.75pt;z-index:251669504;visibility:visible;mso-wrap-style:square;mso-height-percent:0;mso-wrap-distance-left:9pt;mso-wrap-distance-top:0;mso-wrap-distance-right:9pt;mso-wrap-distance-bottom:0;mso-position-horizontal:absolute;mso-position-horizontal-relative:text;mso-position-vertical:absolute;mso-position-vertical-relative:text;mso-height-percent:0;mso-height-relative:margin;v-text-anchor:middle" arcsize="10923f" o:gfxdata="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" filled="f" strokecolor="#1f3763 [1604]" strokeweight="2.25pt">
+                <v:stroke joinstyle="miter"/>
+              </v:roundrect>
+            </w:pict>
+          </mc:Fallback>
+        </mc:AlternateContent>
+      </w:r>
+      <w:r>
+        <w:rPr>
+          <w:noProof/>
+        </w:rPr>
         <w:drawing>
-          <wp:anchor distT="0" distB="0" distL="114300" distR="114300" simplePos="0" relativeHeight="251658240" behindDoc="0" locked="0" layoutInCell="1" allowOverlap="1" wp14:anchorId="534191BD" wp14:editId="75B1E7A6">
+          <wp:anchor distT="0" distB="0" distL="114300" distR="114300" simplePos="0" relativeHeight="251658240" behindDoc="0" locked="0" layoutInCell="1" allowOverlap="1" wp14:anchorId="534191BD" wp14:editId="524D4FD7">
             <wp:simplePos x="0" y="0"/>
             <wp:positionH relativeFrom="column">
               <wp:posOffset>0</wp:posOffset>
@@ -200,8 +593,11 @@
         </w:drawing>
       </w:r>
       <w:r>
+        <w:rPr>
+          <w:noProof/>
+        </w:rPr>
         <w:drawing>
-          <wp:inline distT="0" distB="0" distL="0" distR="0" wp14:anchorId="4A47D081" wp14:editId="6DDBDE69">
+          <wp:inline distT="0" distB="0" distL="0" distR="0" wp14:anchorId="4A47D081" wp14:editId="3E4A7389">
             <wp:extent cx="5657850" cy="3181296"/>
             <wp:effectExtent l="0" t="0" r="0" b="635"/>
             <wp:docPr id="7" name="Picture 7"/>
@@ -261,8 +657,89 @@
     </w:p>
     <w:p>
       <w:r>
+        <w:rPr>
+          <w:noProof/>
+        </w:rPr>
+        <mc:AlternateContent>
+          <mc:Choice Requires="wps">
+            <w:drawing>
+              <wp:anchor distT="0" distB="0" distL="114300" distR="114300" simplePos="0" relativeHeight="251675648" behindDoc="0" locked="0" layoutInCell="1" allowOverlap="1" wp14:anchorId="7454FC3C" wp14:editId="7898C632">
+                <wp:simplePos x="0" y="0"/>
+                <wp:positionH relativeFrom="column">
+                  <wp:posOffset>355226</wp:posOffset>
+                </wp:positionH>
+                <wp:positionV relativeFrom="paragraph">
+                  <wp:posOffset>584536</wp:posOffset>
+                </wp:positionV>
+                <wp:extent cx="3374092" cy="897330"/>
+                <wp:effectExtent l="19050" t="19050" r="17145" b="17145"/>
+                <wp:wrapNone/>
+                <wp:docPr id="28" name="Rectangle: Rounded Corners 28"/>
+                <wp:cNvGraphicFramePr/>
+                <a:graphic xmlns:a="http://schemas.openxmlformats.org/drawingml/2006/main">
+                  <a:graphicData uri="http://schemas.microsoft.com/office/word/2010/wordprocessingShape">
+                    <wps:wsp>
+                      <wps:cNvSpPr/>
+                      <wps:spPr>
+                        <a:xfrm>
+                          <a:off x="0" y="0"/>
+                          <a:ext cx="3374092" cy="897330"/>
+                        </a:xfrm>
+                        <a:prstGeom prst="roundRect">
+                          <a:avLst/>
+                        </a:prstGeom>
+                        <a:noFill/>
+                        <a:ln w="28575"/>
+                      </wps:spPr>
+                      <wps:style>
+                        <a:lnRef idx="2">
+                          <a:schemeClr val="accent1">
+                            <a:shade val="50000"/>
+                          </a:schemeClr>
+                        </a:lnRef>
+                        <a:fillRef idx="1">
+                          <a:schemeClr val="accent1"/>
+                        </a:fillRef>
+                        <a:effectRef idx="0">
+                          <a:schemeClr val="accent1"/>
+                        </a:effectRef>
+                        <a:fontRef idx="minor">
+                          <a:schemeClr val="lt1"/>
+                        </a:fontRef>
+                      </wps:style>
+                      <wps:bodyPr rot="0" spcFirstLastPara="0" vertOverflow="overflow" horzOverflow="overflow" vert="horz" wrap="square" lIns="91440" tIns="45720" rIns="91440" bIns="45720" numCol="1" spcCol="0" rtlCol="0" fromWordArt="0" anchor="ctr" anchorCtr="0" forceAA="0" compatLnSpc="1">
+                        <a:prstTxWarp prst="textNoShape">
+                          <a:avLst/>
+                        </a:prstTxWarp>
+                        <a:noAutofit/>
+                      </wps:bodyPr>
+                    </wps:wsp>
+                  </a:graphicData>
+                </a:graphic>
+                <wp14:sizeRelH relativeFrom="margin">
+                  <wp14:pctWidth>0</wp14:pctWidth>
+                </wp14:sizeRelH>
+                <wp14:sizeRelV relativeFrom="margin">
+                  <wp14:pctHeight>0</wp14:pctHeight>
+                </wp14:sizeRelV>
+              </wp:anchor>
+            </w:drawing>
+          </mc:Choice>
+          <mc:Fallback>
+            <w:pict>
+              <v:roundrect w14:anchorId="02B78055" id="Rectangle: Rounded Corners 28" o:spid="_x0000_s1026" style="position:absolute;margin-left:27.95pt;margin-top:46.05pt;width:265.7pt;height:70.65pt;z-index:251675648;visibility:visible;mso-wrap-style:square;mso-width-percent:0;mso-height-percent:0;mso-wrap-distance-left:9pt;mso-wrap-distance-top:0;mso-wrap-distance-right:9pt;mso-wrap-distance-bottom:0;mso-position-horizontal:absolute;mso-position-horizontal-relative:text;mso-position-vertical:absolute;mso-position-vertical-relative:text;mso-width-percent:0;mso-height-percent:0;mso-width-relative:margin;mso-height-relative:margin;v-text-anchor:middle" arcsize="10923f" o:gfxdata="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" filled="f" strokecolor="#1f3763 [1604]" strokeweight="2.25pt">
+                <v:stroke joinstyle="miter"/>
+              </v:roundrect>
+            </w:pict>
+          </mc:Fallback>
+        </mc:AlternateContent>
+      </w:r>
+      <w:r>
+        <w:rPr>
+          <w:noProof/>
+        </w:rPr>
         <w:drawing>
-          <wp:inline distT="0" distB="0" distL="0" distR="0" wp14:anchorId="596E7885" wp14:editId="4FEC9E7B">
+          <wp:inline distT="0" distB="0" distL="0" distR="0" wp14:anchorId="596E7885" wp14:editId="4C898F4F">
             <wp:extent cx="5572125" cy="3294098"/>
             <wp:effectExtent l="0" t="0" r="0" b="1905"/>
             <wp:docPr id="9" name="Picture 9"/>
@@ -307,6 +784,87 @@
     </w:p>
     <w:p>
       <w:r>
+        <w:rPr>
+          <w:noProof/>
+        </w:rPr>
+        <mc:AlternateContent>
+          <mc:Choice Requires="wps">
+            <w:drawing>
+              <wp:anchor distT="0" distB="0" distL="114300" distR="114300" simplePos="0" relativeHeight="251677696" behindDoc="0" locked="0" layoutInCell="1" allowOverlap="1" wp14:anchorId="2D9466F4" wp14:editId="052C09B1">
+                <wp:simplePos x="0" y="0"/>
+                <wp:positionH relativeFrom="column">
+                  <wp:posOffset>294821</wp:posOffset>
+                </wp:positionH>
+                <wp:positionV relativeFrom="paragraph">
+                  <wp:posOffset>1364524</wp:posOffset>
+                </wp:positionV>
+                <wp:extent cx="3374092" cy="1657350"/>
+                <wp:effectExtent l="19050" t="19050" r="17145" b="19050"/>
+                <wp:wrapNone/>
+                <wp:docPr id="30" name="Rectangle: Rounded Corners 30"/>
+                <wp:cNvGraphicFramePr/>
+                <a:graphic xmlns:a="http://schemas.openxmlformats.org/drawingml/2006/main">
+                  <a:graphicData uri="http://schemas.microsoft.com/office/word/2010/wordprocessingShape">
+                    <wps:wsp>
+                      <wps:cNvSpPr/>
+                      <wps:spPr>
+                        <a:xfrm>
+                          <a:off x="0" y="0"/>
+                          <a:ext cx="3374092" cy="1657350"/>
+                        </a:xfrm>
+                        <a:prstGeom prst="roundRect">
+                          <a:avLst/>
+                        </a:prstGeom>
+                        <a:noFill/>
+                        <a:ln w="28575"/>
+                      </wps:spPr>
+                      <wps:style>
+                        <a:lnRef idx="2">
+                          <a:schemeClr val="accent1">
+                            <a:shade val="50000"/>
+                          </a:schemeClr>
+                        </a:lnRef>
+                        <a:fillRef idx="1">
+                          <a:schemeClr val="accent1"/>
+                        </a:fillRef>
+                        <a:effectRef idx="0">
+                          <a:schemeClr val="accent1"/>
+                        </a:effectRef>
+                        <a:fontRef idx="minor">
+                          <a:schemeClr val="lt1"/>
+                        </a:fontRef>
+                      </wps:style>
+                      <wps:bodyPr rot="0" spcFirstLastPara="0" vertOverflow="overflow" horzOverflow="overflow" vert="horz" wrap="square" lIns="91440" tIns="45720" rIns="91440" bIns="45720" numCol="1" spcCol="0" rtlCol="0" fromWordArt="0" anchor="ctr" anchorCtr="0" forceAA="0" compatLnSpc="1">
+                        <a:prstTxWarp prst="textNoShape">
+                          <a:avLst/>
+                        </a:prstTxWarp>
+                        <a:noAutofit/>
+                      </wps:bodyPr>
+                    </wps:wsp>
+                  </a:graphicData>
+                </a:graphic>
+                <wp14:sizeRelH relativeFrom="margin">
+                  <wp14:pctWidth>0</wp14:pctWidth>
+                </wp14:sizeRelH>
+                <wp14:sizeRelV relativeFrom="margin">
+                  <wp14:pctHeight>0</wp14:pctHeight>
+                </wp14:sizeRelV>
+              </wp:anchor>
+            </w:drawing>
+          </mc:Choice>
+          <mc:Fallback>
+            <w:pict>
+              <v:roundrect w14:anchorId="3310A4B8" id="Rectangle: Rounded Corners 30" o:spid="_x0000_s1026" style="position:absolute;margin-left:23.2pt;margin-top:107.45pt;width:265.7pt;height:130.5pt;z-index:251677696;visibility:visible;mso-wrap-style:square;mso-width-percent:0;mso-height-percent:0;mso-wrap-distance-left:9pt;mso-wrap-distance-top:0;mso-wrap-distance-right:9pt;mso-wrap-distance-bottom:0;mso-position-horizontal:absolute;mso-position-horizontal-relative:text;mso-position-vertical:absolute;mso-position-vertical-relative:text;mso-width-percent:0;mso-height-percent:0;mso-width-relative:margin;mso-height-relative:margin;v-text-anchor:middle" arcsize="10923f" o:gfxdata="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" filled="f" strokecolor="#1f3763 [1604]" strokeweight="2.25pt">
+                <v:stroke joinstyle="miter"/>
+              </v:roundrect>
+            </w:pict>
+          </mc:Fallback>
+        </mc:AlternateContent>
+      </w:r>
+      <w:r>
+        <w:rPr>
+          <w:noProof/>
+        </w:rPr>
         <w:drawing>
           <wp:inline distT="0" distB="0" distL="0" distR="0" wp14:anchorId="592799A9" wp14:editId="0F74CCC1">
             <wp:extent cx="5596839" cy="3248025"/>
@@ -369,6 +927,165 @@
     <w:p/>
     <w:p>
       <w:r>
+        <w:rPr>
+          <w:noProof/>
+        </w:rPr>
+        <mc:AlternateContent>
+          <mc:Choice Requires="wps">
+            <w:drawing>
+              <wp:anchor distT="0" distB="0" distL="114300" distR="114300" simplePos="0" relativeHeight="251679744" behindDoc="0" locked="0" layoutInCell="1" allowOverlap="1" wp14:anchorId="62EFEE18" wp14:editId="0272B74B">
+                <wp:simplePos x="0" y="0"/>
+                <wp:positionH relativeFrom="column">
+                  <wp:posOffset>410936</wp:posOffset>
+                </wp:positionH>
+                <wp:positionV relativeFrom="paragraph">
+                  <wp:posOffset>2907937</wp:posOffset>
+                </wp:positionV>
+                <wp:extent cx="3319145" cy="485866"/>
+                <wp:effectExtent l="19050" t="19050" r="14605" b="28575"/>
+                <wp:wrapNone/>
+                <wp:docPr id="32" name="Rectangle: Rounded Corners 32"/>
+                <wp:cNvGraphicFramePr/>
+                <a:graphic xmlns:a="http://schemas.openxmlformats.org/drawingml/2006/main">
+                  <a:graphicData uri="http://schemas.microsoft.com/office/word/2010/wordprocessingShape">
+                    <wps:wsp>
+                      <wps:cNvSpPr/>
+                      <wps:spPr>
+                        <a:xfrm>
+                          <a:off x="0" y="0"/>
+                          <a:ext cx="3319145" cy="485866"/>
+                        </a:xfrm>
+                        <a:prstGeom prst="roundRect">
+                          <a:avLst/>
+                        </a:prstGeom>
+                        <a:noFill/>
+                        <a:ln w="28575"/>
+                      </wps:spPr>
+                      <wps:style>
+                        <a:lnRef idx="2">
+                          <a:schemeClr val="accent1">
+                            <a:shade val="50000"/>
+                          </a:schemeClr>
+                        </a:lnRef>
+                        <a:fillRef idx="1">
+                          <a:schemeClr val="accent1"/>
+                        </a:fillRef>
+                        <a:effectRef idx="0">
+                          <a:schemeClr val="accent1"/>
+                        </a:effectRef>
+                        <a:fontRef idx="minor">
+                          <a:schemeClr val="lt1"/>
+                        </a:fontRef>
+                      </wps:style>
+                      <wps:bodyPr rot="0" spcFirstLastPara="0" vertOverflow="overflow" horzOverflow="overflow" vert="horz" wrap="square" lIns="91440" tIns="45720" rIns="91440" bIns="45720" numCol="1" spcCol="0" rtlCol="0" fromWordArt="0" anchor="ctr" anchorCtr="0" forceAA="0" compatLnSpc="1">
+                        <a:prstTxWarp prst="textNoShape">
+                          <a:avLst/>
+                        </a:prstTxWarp>
+                        <a:noAutofit/>
+                      </wps:bodyPr>
+                    </wps:wsp>
+                  </a:graphicData>
+                </a:graphic>
+                <wp14:sizeRelH relativeFrom="margin">
+                  <wp14:pctWidth>0</wp14:pctWidth>
+                </wp14:sizeRelH>
+                <wp14:sizeRelV relativeFrom="margin">
+                  <wp14:pctHeight>0</wp14:pctHeight>
+                </wp14:sizeRelV>
+              </wp:anchor>
+            </w:drawing>
+          </mc:Choice>
+          <mc:Fallback>
+            <w:pict>
+              <v:roundrect w14:anchorId="78BF347B" id="Rectangle: Rounded Corners 32" o:spid="_x0000_s1026" style="position:absolute;margin-left:32.35pt;margin-top:228.95pt;width:261.35pt;height:38.25pt;z-index:251679744;visibility:visible;mso-wrap-style:square;mso-width-percent:0;mso-height-percent:0;mso-wrap-distance-left:9pt;mso-wrap-distance-top:0;mso-wrap-distance-right:9pt;mso-wrap-distance-bottom:0;mso-position-horizontal:absolute;mso-position-horizontal-relative:text;mso-position-vertical:absolute;mso-position-vertical-relative:text;mso-width-percent:0;mso-height-percent:0;mso-width-relative:margin;mso-height-relative:margin;v-text-anchor:middle" arcsize="10923f" o:gfxdata="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" filled="f" strokecolor="#1f3763 [1604]" strokeweight="2.25pt">
+                <v:stroke joinstyle="miter"/>
+              </v:roundrect>
+            </w:pict>
+          </mc:Fallback>
+        </mc:AlternateContent>
+      </w:r>
+      <w:r>
+        <w:rPr>
+          <w:noProof/>
+        </w:rPr>
+        <mc:AlternateContent>
+          <mc:Choice Requires="wps">
+            <w:drawing>
+              <wp:anchor distT="0" distB="0" distL="114300" distR="114300" simplePos="0" relativeHeight="251681792" behindDoc="0" locked="0" layoutInCell="1" allowOverlap="1" wp14:anchorId="05029B66" wp14:editId="1AB3E956">
+                <wp:simplePos x="0" y="0"/>
+                <wp:positionH relativeFrom="column">
+                  <wp:posOffset>112486</wp:posOffset>
+                </wp:positionH>
+                <wp:positionV relativeFrom="paragraph">
+                  <wp:posOffset>2633073</wp:posOffset>
+                </wp:positionV>
+                <wp:extent cx="4009390" cy="1279162"/>
+                <wp:effectExtent l="19050" t="19050" r="10160" b="16510"/>
+                <wp:wrapNone/>
+                <wp:docPr id="33" name="Rectangle: Rounded Corners 33"/>
+                <wp:cNvGraphicFramePr/>
+                <a:graphic xmlns:a="http://schemas.openxmlformats.org/drawingml/2006/main">
+                  <a:graphicData uri="http://schemas.microsoft.com/office/word/2010/wordprocessingShape">
+                    <wps:wsp>
+                      <wps:cNvSpPr/>
+                      <wps:spPr>
+                        <a:xfrm>
+                          <a:off x="0" y="0"/>
+                          <a:ext cx="4009390" cy="1279162"/>
+                        </a:xfrm>
+                        <a:prstGeom prst="roundRect">
+                          <a:avLst/>
+                        </a:prstGeom>
+                        <a:noFill/>
+                        <a:ln w="28575"/>
+                      </wps:spPr>
+                      <wps:style>
+                        <a:lnRef idx="2">
+                          <a:schemeClr val="accent1">
+                            <a:shade val="50000"/>
+                          </a:schemeClr>
+                        </a:lnRef>
+                        <a:fillRef idx="1">
+                          <a:schemeClr val="accent1"/>
+                        </a:fillRef>
+                        <a:effectRef idx="0">
+                          <a:schemeClr val="accent1"/>
+                        </a:effectRef>
+                        <a:fontRef idx="minor">
+                          <a:schemeClr val="lt1"/>
+                        </a:fontRef>
+                      </wps:style>
+                      <wps:bodyPr rot="0" spcFirstLastPara="0" vertOverflow="overflow" horzOverflow="overflow" vert="horz" wrap="square" lIns="91440" tIns="45720" rIns="91440" bIns="45720" numCol="1" spcCol="0" rtlCol="0" fromWordArt="0" anchor="ctr" anchorCtr="0" forceAA="0" compatLnSpc="1">
+                        <a:prstTxWarp prst="textNoShape">
+                          <a:avLst/>
+                        </a:prstTxWarp>
+                        <a:noAutofit/>
+                      </wps:bodyPr>
+                    </wps:wsp>
+                  </a:graphicData>
+                </a:graphic>
+                <wp14:sizeRelH relativeFrom="margin">
+                  <wp14:pctWidth>0</wp14:pctWidth>
+                </wp14:sizeRelH>
+                <wp14:sizeRelV relativeFrom="margin">
+                  <wp14:pctHeight>0</wp14:pctHeight>
+                </wp14:sizeRelV>
+              </wp:anchor>
+            </w:drawing>
+          </mc:Choice>
+          <mc:Fallback>
+            <w:pict>
+              <v:roundrect w14:anchorId="754F11DD" id="Rectangle: Rounded Corners 33" o:spid="_x0000_s1026" style="position:absolute;margin-left:8.85pt;margin-top:207.35pt;width:315.7pt;height:100.7pt;z-index:251681792;visibility:visible;mso-wrap-style:square;mso-width-percent:0;mso-height-percent:0;mso-wrap-distance-left:9pt;mso-wrap-distance-top:0;mso-wrap-distance-right:9pt;mso-wrap-distance-bottom:0;mso-position-horizontal:absolute;mso-position-horizontal-relative:text;mso-position-vertical:absolute;mso-position-vertical-relative:text;mso-width-percent:0;mso-height-percent:0;mso-width-relative:margin;mso-height-relative:margin;v-text-anchor:middle" arcsize="10923f" o:gfxdata="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" filled="f" strokecolor="#1f3763 [1604]" strokeweight="2.25pt">
+                <v:stroke joinstyle="miter"/>
+              </v:roundrect>
+            </w:pict>
+          </mc:Fallback>
+        </mc:AlternateContent>
+      </w:r>
+      <w:r>
+        <w:rPr>
+          <w:noProof/>
+        </w:rPr>
         <w:drawing>
           <wp:inline distT="0" distB="0" distL="0" distR="0" wp14:anchorId="151BF1E2" wp14:editId="7276112C">
             <wp:extent cx="6158081" cy="4914900"/>
@@ -647,6 +1364,7 @@
     <w:lsdException w:name="HTML Sample" w:semiHidden="1" w:unhideWhenUsed="1"/>
     <w:lsdException w:name="HTML Typewriter" w:semiHidden="1" w:unhideWhenUsed="1"/>
     <w:lsdException w:name="HTML Variable" w:semiHidden="1" w:unhideWhenUsed="1"/>
+    <w:lsdException w:name="Normal Table" w:semiHidden="1" w:unhideWhenUsed="1"/>
     <w:lsdException w:name="annotation subject" w:semiHidden="1" w:unhideWhenUsed="1"/>
     <w:lsdException w:name="No List" w:semiHidden="1" w:unhideWhenUsed="1"/>
     <w:lsdException w:name="Outline List 1" w:semiHidden="1" w:unhideWhenUsed="1"/>
@@ -693,8 +1411,10 @@
     <w:lsdException w:name="Table Subtle 2" w:semiHidden="1" w:unhideWhenUsed="1"/>
     <w:lsdException w:name="Table Web 1" w:semiHidden="1" w:unhideWhenUsed="1"/>
     <w:lsdException w:name="Table Web 2" w:semiHidden="1" w:unhideWhenUsed="1"/>
+    <w:lsdException w:name="Table Web 3" w:semiHidden="1" w:unhideWhenUsed="1"/>
     <w:lsdException w:name="Balloon Text" w:semiHidden="1" w:unhideWhenUsed="1"/>
     <w:lsdException w:name="Table Grid" w:uiPriority="39"/>
+    <w:lsdException w:name="Table Theme" w:semiHidden="1" w:unhideWhenUsed="1"/>
     <w:lsdException w:name="Placeholder Text" w:semiHidden="1"/>
     <w:lsdException w:name="No Spacing" w:uiPriority="1" w:qFormat="1"/>
     <w:lsdException w:name="Light Shading" w:uiPriority="60"/>

</xml_diff>